<commit_message>
Meeting note for 2022.12.16
</commit_message>
<xml_diff>
--- a/docs/newworkassignment2022.12.14.docx
+++ b/docs/newworkassignment2022.12.14.docx
@@ -237,9 +237,8 @@
           <w:sz w:val="28"/>
           <w:szCs w:val="28"/>
         </w:rPr>
-        <w:t xml:space="preserve">Ongoing tasks that </w:t>
-      </w:r>
-      <w:proofErr w:type="gramStart"/>
+        <w:t>Ongoing tasks that cover</w:t>
+      </w:r>
       <w:r>
         <w:rPr>
           <w:b/>
@@ -247,26 +246,7 @@
           <w:sz w:val="28"/>
           <w:szCs w:val="28"/>
         </w:rPr>
-        <w:t>cover</w:t>
-      </w:r>
-      <w:r>
-        <w:rPr>
-          <w:b/>
-          <w:bCs/>
-          <w:sz w:val="28"/>
-          <w:szCs w:val="28"/>
-        </w:rPr>
-        <w:t>s</w:t>
-      </w:r>
-      <w:proofErr w:type="gramEnd"/>
-      <w:r>
-        <w:rPr>
-          <w:b/>
-          <w:bCs/>
-          <w:sz w:val="28"/>
-          <w:szCs w:val="28"/>
-        </w:rPr>
-        <w:t xml:space="preserve"> 2022.12.14 – 2023.1.5</w:t>
+        <w:t>s 2022.12.14 – 2023.1.5</w:t>
       </w:r>
     </w:p>
     <w:p>
@@ -300,6 +280,25 @@
         </w:rPr>
         <w:t xml:space="preserve">, FGS, and DID propensity score methods. </w:t>
       </w:r>
+    </w:p>
+    <w:p>
+      <w:pPr>
+        <w:ind w:left="720" w:hanging="360"/>
+        <w:rPr>
+          <w:sz w:val="24"/>
+          <w:szCs w:val="24"/>
+        </w:rPr>
+      </w:pPr>
+      <w:hyperlink r:id="rId6" w:history="1">
+        <w:r>
+          <w:rPr>
+            <w:rStyle w:val="Hyperlink"/>
+            <w:sz w:val="24"/>
+            <w:szCs w:val="24"/>
+          </w:rPr>
+          <w:t>https://www.ccd.pitt.edu/tools/</w:t>
+        </w:r>
+      </w:hyperlink>
     </w:p>
     <w:p>
       <w:pPr>
@@ -426,6 +425,13 @@
         </w:rPr>
         <w:t xml:space="preserve"> for relevant papers.</w:t>
       </w:r>
+      <w:r>
+        <w:rPr>
+          <w:sz w:val="24"/>
+          <w:szCs w:val="24"/>
+        </w:rPr>
+        <w:t>(Google scholar, Mendeley, and HSLS …)</w:t>
+      </w:r>
     </w:p>
     <w:p>
       <w:pPr>
@@ -535,7 +541,21 @@
           <w:sz w:val="24"/>
           <w:szCs w:val="24"/>
         </w:rPr>
-        <w:t xml:space="preserve">) presentation about your work regarding this. </w:t>
+        <w:t>) presentation</w:t>
+      </w:r>
+      <w:r>
+        <w:rPr>
+          <w:sz w:val="24"/>
+          <w:szCs w:val="24"/>
+        </w:rPr>
+        <w:t>/technical report</w:t>
+      </w:r>
+      <w:r>
+        <w:rPr>
+          <w:sz w:val="24"/>
+          <w:szCs w:val="24"/>
+        </w:rPr>
+        <w:t xml:space="preserve"> about your work regarding this. </w:t>
       </w:r>
     </w:p>
     <w:p>
@@ -1457,6 +1477,29 @@
       <w:szCs w:val="20"/>
     </w:rPr>
   </w:style>
+  <w:style w:type="character" w:styleId="Hyperlink">
+    <w:name w:val="Hyperlink"/>
+    <w:basedOn w:val="DefaultParagraphFont"/>
+    <w:uiPriority w:val="99"/>
+    <w:unhideWhenUsed/>
+    <w:rsid w:val="00CD563E"/>
+    <w:rPr>
+      <w:color w:val="0563C1" w:themeColor="hyperlink"/>
+      <w:u w:val="single"/>
+    </w:rPr>
+  </w:style>
+  <w:style w:type="character" w:styleId="UnresolvedMention">
+    <w:name w:val="Unresolved Mention"/>
+    <w:basedOn w:val="DefaultParagraphFont"/>
+    <w:uiPriority w:val="99"/>
+    <w:semiHidden/>
+    <w:unhideWhenUsed/>
+    <w:rsid w:val="00CD563E"/>
+    <w:rPr>
+      <w:color w:val="605E5C"/>
+      <w:shd w:val="clear" w:color="auto" w:fill="E1DFDD"/>
+    </w:rPr>
+  </w:style>
 </w:styles>
 </file>
 
@@ -1753,4 +1796,16 @@
     </a:ext>
   </a:extLst>
 </a:theme>
+</file>
+
+<file path=customXml/item1.xml><?xml version="1.0" encoding="utf-8"?>
+<b:Sources xmlns:b="http://schemas.openxmlformats.org/officeDocument/2006/bibliography" xmlns="http://schemas.openxmlformats.org/officeDocument/2006/bibliography" SelectedStyle="/APASixthEditionOfficeOnline.xsl" StyleName="APA" Version="6"/>
+</file>
+
+<file path=customXml/itemProps1.xml><?xml version="1.0" encoding="utf-8"?>
+<ds:datastoreItem xmlns:ds="http://schemas.openxmlformats.org/officeDocument/2006/customXml" ds:itemID="{C5650CA2-42E1-1341-B30E-C3FF14264425}">
+  <ds:schemaRefs>
+    <ds:schemaRef ds:uri="http://schemas.openxmlformats.org/officeDocument/2006/bibliography"/>
+  </ds:schemaRefs>
+</ds:datastoreItem>
 </file>
</xml_diff>

<commit_message>
Newinfo in work assignment
</commit_message>
<xml_diff>
--- a/docs/newworkassignment2022.12.14.docx
+++ b/docs/newworkassignment2022.12.14.docx
@@ -262,24 +262,56 @@
           <w:sz w:val="24"/>
           <w:szCs w:val="24"/>
         </w:rPr>
-        <w:t xml:space="preserve">Establish our own python packages for causal learning, including PC, GES, FCI, </w:t>
-      </w:r>
-      <w:proofErr w:type="spellStart"/>
-      <w:r>
-        <w:rPr>
-          <w:sz w:val="24"/>
-          <w:szCs w:val="24"/>
-        </w:rPr>
-        <w:t>rFCI</w:t>
-      </w:r>
-      <w:proofErr w:type="spellEnd"/>
-      <w:r>
-        <w:rPr>
-          <w:sz w:val="24"/>
-          <w:szCs w:val="24"/>
-        </w:rPr>
-        <w:t xml:space="preserve">, FGS, and DID propensity score methods. </w:t>
-      </w:r>
+        <w:t xml:space="preserve">Establish our own python packages for causal learning, including PC, GES, FCI, rFCI, FGS, and DID propensity score methods. </w:t>
+      </w:r>
+    </w:p>
+    <w:p>
+      <w:pPr>
+        <w:ind w:left="720" w:hanging="360"/>
+        <w:rPr>
+          <w:sz w:val="24"/>
+          <w:szCs w:val="24"/>
+        </w:rPr>
+      </w:pPr>
+    </w:p>
+    <w:p>
+      <w:pPr>
+        <w:ind w:left="720" w:hanging="360"/>
+        <w:rPr>
+          <w:sz w:val="24"/>
+          <w:szCs w:val="24"/>
+        </w:rPr>
+      </w:pPr>
+      <w:r>
+        <w:rPr>
+          <w:sz w:val="24"/>
+          <w:szCs w:val="24"/>
+        </w:rPr>
+        <w:t>Garrett: FCI, GES, and PC all done by Causal-learn packag</w:t>
+      </w:r>
+      <w:r>
+        <w:rPr>
+          <w:sz w:val="24"/>
+          <w:szCs w:val="24"/>
+        </w:rPr>
+        <w:t>e, rFCI and FGS done by py-causal package</w:t>
+      </w:r>
+      <w:r>
+        <w:rPr>
+          <w:sz w:val="24"/>
+          <w:szCs w:val="24"/>
+        </w:rPr>
+        <w:t>, I have also found a package that has an advanced application of DID using synthetic control as well to weight certain values. It is known as Synthetic difference-in-differences (SDID).</w:t>
+      </w:r>
+    </w:p>
+    <w:p>
+      <w:pPr>
+        <w:ind w:left="720" w:hanging="360"/>
+        <w:rPr>
+          <w:sz w:val="24"/>
+          <w:szCs w:val="24"/>
+        </w:rPr>
+      </w:pPr>
     </w:p>
     <w:p>
       <w:pPr>
@@ -525,23 +557,8 @@
           <w:sz w:val="24"/>
           <w:szCs w:val="24"/>
         </w:rPr>
-        <w:t>Write a PP (</w:t>
-      </w:r>
-      <w:proofErr w:type="spellStart"/>
-      <w:r>
-        <w:rPr>
-          <w:sz w:val="24"/>
-          <w:szCs w:val="24"/>
-        </w:rPr>
-        <w:t>powerpoint</w:t>
-      </w:r>
-      <w:proofErr w:type="spellEnd"/>
-      <w:r>
-        <w:rPr>
-          <w:sz w:val="24"/>
-          <w:szCs w:val="24"/>
-        </w:rPr>
-        <w:t>) presentation</w:t>
+        <w:lastRenderedPageBreak/>
+        <w:t>Write a PP (powerpoint) presentation</w:t>
       </w:r>
       <w:r>
         <w:rPr>

</xml_diff>